<commit_message>
Parte de requisitos de modelo feito, complementação da introdução do plano de projeto e visão modelo.
</commit_message>
<xml_diff>
--- a/Plano de Projeto - Industrial.docx
+++ b/Plano de Projeto - Industrial.docx
@@ -113,7 +113,19 @@
         <w:rPr>
           <w:lang w:val="pt-BR"/>
         </w:rPr>
-        <w:t xml:space="preserve">Este documento contém o planejamento geral do projeto do Sistema Industrial que será desenvolvido para auxiliar na gestão das empresas que trabalham com produção de produtos. </w:t>
+        <w:t>Este documento contém o planejamento geral do projeto do Sistema Industrial que será desenvolvido para auxiliar na gestão das empresas que trabalham com produção de produtos</w:t>
+      </w:r>
+      <w:r>
+        <w:rPr>
+          <w:lang w:val="pt-BR"/>
+        </w:rPr>
+        <w:t>, com a finalidade de um total controle e diminuição de gastos extras</w:t>
+      </w:r>
+      <w:r>
+        <w:rPr>
+          <w:lang w:val="pt-BR"/>
+        </w:rPr>
+        <w:t xml:space="preserve">. </w:t>
       </w:r>
     </w:p>
     <w:p>
@@ -170,6 +182,7 @@
           <w:lang w:val="pt-BR"/>
         </w:rPr>
       </w:pPr>
+      <w:proofErr w:type="gramStart"/>
       <w:r>
         <w:rPr>
           <w:lang w:val="pt-BR"/>
@@ -186,25 +199,46 @@
         <w:rPr>
           <w:lang w:val="pt-BR"/>
         </w:rPr>
+        <w:t>.</w:t>
+      </w:r>
+      <w:proofErr w:type="gramEnd"/>
+      <w:r>
+        <w:rPr>
+          <w:lang w:val="pt-BR"/>
+        </w:rPr>
+        <w:t xml:space="preserve"> </w:t>
+      </w:r>
+      <w:r>
+        <w:rPr>
+          <w:lang w:val="pt-BR"/>
+        </w:rPr>
+        <w:t>Se aplicável, apresente as áreas de trabalho, domínios ou pacotes de trabalho técnico que serão alocados a cada membro da equipe</w:t>
+      </w:r>
+      <w:r>
+        <w:rPr>
+          <w:lang w:val="pt-BR"/>
+        </w:rPr>
         <w:t xml:space="preserve">. </w:t>
       </w:r>
       <w:r>
         <w:rPr>
           <w:lang w:val="pt-BR"/>
         </w:rPr>
-        <w:t>Se aplicável, apresente as áreas de trabalho, domínios ou pacotes de trabalho técnico que serão alocados a cada membro da equipe</w:t>
-      </w:r>
-      <w:r>
-        <w:rPr>
-          <w:lang w:val="pt-BR"/>
-        </w:rPr>
-        <w:t xml:space="preserve">. </w:t>
-      </w:r>
-      <w:r>
-        <w:rPr>
-          <w:lang w:val="pt-BR"/>
-        </w:rPr>
-        <w:t>Apresente projetos vizinhos, relacionamentos e canais de comunicação. Se o projeto for apresentado em algum outro lugar, referencie a localização com um link</w:t>
+        <w:t xml:space="preserve">Apresente projetos vizinhos, relacionamentos e canais de comunicação. Se o projeto for </w:t>
+      </w:r>
+      <w:proofErr w:type="gramStart"/>
+      <w:r>
+        <w:rPr>
+          <w:lang w:val="pt-BR"/>
+        </w:rPr>
+        <w:t>apresentado</w:t>
+      </w:r>
+      <w:proofErr w:type="gramEnd"/>
+      <w:r>
+        <w:rPr>
+          <w:lang w:val="pt-BR"/>
+        </w:rPr>
+        <w:t xml:space="preserve"> em algum outro lugar, referencie a localização com um link</w:t>
       </w:r>
       <w:r>
         <w:rPr>
@@ -212,14 +246,12 @@
         </w:rPr>
         <w:t>.</w:t>
       </w:r>
-      <w:proofErr w:type="gramStart"/>
       <w:r>
         <w:rPr>
           <w:lang w:val="pt-BR"/>
         </w:rPr>
         <w:t>]</w:t>
       </w:r>
-      <w:proofErr w:type="gramEnd"/>
     </w:p>
     <w:p>
       <w:pPr>
@@ -301,7 +333,23 @@
       </w:r>
       <w:proofErr w:type="spellEnd"/>
       <w:r>
-        <w:t xml:space="preserve"> Kanban para </w:t>
+        <w:t xml:space="preserve"> </w:t>
+      </w:r>
+      <w:proofErr w:type="spellStart"/>
+      <w:r>
+        <w:t>Kanban</w:t>
+      </w:r>
+      <w:proofErr w:type="spellEnd"/>
+      <w:r>
+        <w:t xml:space="preserve"> </w:t>
+      </w:r>
+      <w:proofErr w:type="spellStart"/>
+      <w:r>
+        <w:t>para</w:t>
+      </w:r>
+      <w:proofErr w:type="spellEnd"/>
+      <w:r>
+        <w:t xml:space="preserve"> </w:t>
       </w:r>
       <w:proofErr w:type="spellStart"/>
       <w:r>
@@ -928,7 +976,14 @@
               <w:rPr>
                 <w:lang w:val="pt-BR"/>
               </w:rPr>
-              <w:t>Capturar casos de uso para 80% dos requisitos funcionais</w:t>
+              <w:t xml:space="preserve">Capturar casos de uso para 80% dos requisitos </w:t>
+            </w:r>
+            <w:r>
+              <w:rPr>
+                <w:lang w:val="pt-BR"/>
+              </w:rPr>
+              <w:lastRenderedPageBreak/>
+              <w:t>funcionais</w:t>
             </w:r>
           </w:p>
           <w:p>
@@ -947,7 +1002,6 @@
               <w:rPr>
                 <w:lang w:val="pt-BR"/>
               </w:rPr>
-              <w:lastRenderedPageBreak/>
               <w:t>Planejar detalhadamente a fase de construção</w:t>
             </w:r>
           </w:p>
@@ -1444,6 +1498,8 @@
           <w:t>https://www.000webhost.com/</w:t>
         </w:r>
       </w:hyperlink>
+      <w:bookmarkStart w:id="7" w:name="_GoBack"/>
+      <w:bookmarkEnd w:id="7"/>
     </w:p>
     <w:p>
       <w:pPr>
@@ -1458,22 +1514,30 @@
         </w:rPr>
         <w:t xml:space="preserve">E </w:t>
       </w:r>
-      <w:proofErr w:type="gramStart"/>
-      <w:r>
-        <w:rPr>
-          <w:lang w:val="pt-BR"/>
-        </w:rPr>
-        <w:t>após</w:t>
-      </w:r>
-      <w:proofErr w:type="gramEnd"/>
-      <w:r>
-        <w:rPr>
-          <w:lang w:val="pt-BR"/>
-        </w:rPr>
-        <w:t xml:space="preserve"> finalizado migraremos para um servidor de acordo com as necessidades do cliente e condições.</w:t>
-      </w:r>
-      <w:bookmarkStart w:id="7" w:name="_GoBack"/>
-      <w:bookmarkEnd w:id="7"/>
+      <w:r>
+        <w:rPr>
+          <w:lang w:val="pt-BR"/>
+        </w:rPr>
+        <w:t>depois de</w:t>
+      </w:r>
+      <w:r>
+        <w:rPr>
+          <w:lang w:val="pt-BR"/>
+        </w:rPr>
+        <w:t xml:space="preserve"> finalizado</w:t>
+      </w:r>
+      <w:r>
+        <w:rPr>
+          <w:lang w:val="pt-BR"/>
+        </w:rPr>
+        <w:t>,</w:t>
+      </w:r>
+      <w:r>
+        <w:rPr>
+          <w:lang w:val="pt-BR"/>
+        </w:rPr>
+        <w:t xml:space="preserve"> migraremos para um servidor de acordo com as necessidades do cliente e condições.</w:t>
+      </w:r>
     </w:p>
     <w:p>
       <w:pPr>
@@ -1862,8 +1926,13 @@
           <w:r>
             <w:fldChar w:fldCharType="separate"/>
           </w:r>
+          <w:proofErr w:type="spellStart"/>
           <w:r>
-            <w:t>Sistema Industrial</w:t>
+            <w:t>Sistema</w:t>
+          </w:r>
+          <w:proofErr w:type="spellEnd"/>
+          <w:r>
+            <w:t xml:space="preserve"> Industrial</w:t>
           </w:r>
           <w:r>
             <w:fldChar w:fldCharType="end"/>
@@ -3737,51 +3806,15 @@
   </w:num>
   <w:num w:numId="12">
     <w:abstractNumId w:val="3"/>
-    <w:lvlOverride w:ilvl="0"/>
-    <w:lvlOverride w:ilvl="1"/>
-    <w:lvlOverride w:ilvl="2"/>
-    <w:lvlOverride w:ilvl="3"/>
-    <w:lvlOverride w:ilvl="4"/>
-    <w:lvlOverride w:ilvl="5"/>
-    <w:lvlOverride w:ilvl="6"/>
-    <w:lvlOverride w:ilvl="7"/>
-    <w:lvlOverride w:ilvl="8"/>
   </w:num>
   <w:num w:numId="13">
     <w:abstractNumId w:val="13"/>
-    <w:lvlOverride w:ilvl="0"/>
-    <w:lvlOverride w:ilvl="1"/>
-    <w:lvlOverride w:ilvl="2"/>
-    <w:lvlOverride w:ilvl="3"/>
-    <w:lvlOverride w:ilvl="4"/>
-    <w:lvlOverride w:ilvl="5"/>
-    <w:lvlOverride w:ilvl="6"/>
-    <w:lvlOverride w:ilvl="7"/>
-    <w:lvlOverride w:ilvl="8"/>
   </w:num>
   <w:num w:numId="14">
     <w:abstractNumId w:val="8"/>
-    <w:lvlOverride w:ilvl="0"/>
-    <w:lvlOverride w:ilvl="1"/>
-    <w:lvlOverride w:ilvl="2"/>
-    <w:lvlOverride w:ilvl="3"/>
-    <w:lvlOverride w:ilvl="4"/>
-    <w:lvlOverride w:ilvl="5"/>
-    <w:lvlOverride w:ilvl="6"/>
-    <w:lvlOverride w:ilvl="7"/>
-    <w:lvlOverride w:ilvl="8"/>
   </w:num>
   <w:num w:numId="15">
     <w:abstractNumId w:val="7"/>
-    <w:lvlOverride w:ilvl="0"/>
-    <w:lvlOverride w:ilvl="1"/>
-    <w:lvlOverride w:ilvl="2"/>
-    <w:lvlOverride w:ilvl="3"/>
-    <w:lvlOverride w:ilvl="4"/>
-    <w:lvlOverride w:ilvl="5"/>
-    <w:lvlOverride w:ilvl="6"/>
-    <w:lvlOverride w:ilvl="7"/>
-    <w:lvlOverride w:ilvl="8"/>
   </w:num>
 </w:numbering>
 </file>

</xml_diff>